<commit_message>
Fowwlo with the thesis
</commit_message>
<xml_diff>
--- a/mem/glosario.docx
+++ b/mem/glosario.docx
@@ -32,8 +32,6 @@
           <w:szCs w:val="23"/>
         </w:rPr>
       </w:pPr>
-      <w:bookmarkStart w:id="0" w:name="_GoBack"/>
-      <w:bookmarkEnd w:id="0"/>
       <w:r>
         <w:rPr>
           <w:bCs/>
@@ -102,6 +100,14 @@
           <w:szCs w:val="23"/>
         </w:rPr>
       </w:pPr>
+      <w:r>
+        <w:rPr>
+          <w:bCs/>
+          <w:sz w:val="23"/>
+          <w:szCs w:val="23"/>
+        </w:rPr>
+        <w:t>dashboard</w:t>
+      </w:r>
     </w:p>
     <w:p>
       <w:pPr>
@@ -128,6 +134,8 @@
       <w:r>
         <w:t>TFG</w:t>
       </w:r>
+      <w:bookmarkStart w:id="0" w:name="_GoBack"/>
+      <w:bookmarkEnd w:id="0"/>
     </w:p>
     <w:sectPr>
       <w:pgSz w:w="11906" w:h="16838"/>

</xml_diff>